<commit_message>
added 4 business scenarios
</commit_message>
<xml_diff>
--- a/User_Guide.docx
+++ b/User_Guide.docx
@@ -1,6 +1,6 @@
 
 <file path=word/document.xml><?xml version="1.0" encoding="utf-8"?>
-<w:document xmlns:wpc="http://schemas.microsoft.com/office/word/2010/wordprocessingCanvas" xmlns:cx="http://schemas.microsoft.com/office/drawing/2014/chartex" xmlns:cx1="http://schemas.microsoft.com/office/drawing/2015/9/8/chartex" xmlns:mc="http://schemas.openxmlformats.org/markup-compatibility/2006" xmlns:o="urn:schemas-microsoft-com:office:office" xmlns:r="http://schemas.openxmlformats.org/officeDocument/2006/relationships" xmlns:m="http://schemas.openxmlformats.org/officeDocument/2006/math" xmlns:v="urn:schemas-microsoft-com:vml" xmlns:wp14="http://schemas.microsoft.com/office/word/2010/wordprocessingDrawing" xmlns:wp="http://schemas.openxmlformats.org/drawingml/2006/wordprocessingDrawing" xmlns:w10="urn:schemas-microsoft-com:office:word" xmlns:w="http://schemas.openxmlformats.org/wordprocessingml/2006/main" xmlns:w14="http://schemas.microsoft.com/office/word/2010/wordml" xmlns:w15="http://schemas.microsoft.com/office/word/2012/wordml" xmlns:w16se="http://schemas.microsoft.com/office/word/2015/wordml/symex" xmlns:wpg="http://schemas.microsoft.com/office/word/2010/wordprocessingGroup" xmlns:wpi="http://schemas.microsoft.com/office/word/2010/wordprocessingInk" xmlns:wne="http://schemas.microsoft.com/office/word/2006/wordml" xmlns:wps="http://schemas.microsoft.com/office/word/2010/wordprocessingShape" mc:Ignorable="w14 w15 w16se wp14">
+<w:document xmlns:wpc="http://schemas.microsoft.com/office/word/2010/wordprocessingCanvas" xmlns:cx="http://schemas.microsoft.com/office/drawing/2014/chartex" xmlns:cx1="http://schemas.microsoft.com/office/drawing/2015/9/8/chartex" xmlns:cx2="http://schemas.microsoft.com/office/drawing/2015/10/21/chartex" xmlns:cx3="http://schemas.microsoft.com/office/drawing/2016/5/9/chartex" xmlns:cx4="http://schemas.microsoft.com/office/drawing/2016/5/10/chartex" xmlns:cx5="http://schemas.microsoft.com/office/drawing/2016/5/11/chartex" xmlns:cx6="http://schemas.microsoft.com/office/drawing/2016/5/12/chartex" xmlns:cx7="http://schemas.microsoft.com/office/drawing/2016/5/13/chartex" xmlns:cx8="http://schemas.microsoft.com/office/drawing/2016/5/14/chartex" xmlns:mc="http://schemas.openxmlformats.org/markup-compatibility/2006" xmlns:aink="http://schemas.microsoft.com/office/drawing/2016/ink" xmlns:am3d="http://schemas.microsoft.com/office/drawing/2017/model3d" xmlns:o="urn:schemas-microsoft-com:office:office" xmlns:r="http://schemas.openxmlformats.org/officeDocument/2006/relationships" xmlns:m="http://schemas.openxmlformats.org/officeDocument/2006/math" xmlns:v="urn:schemas-microsoft-com:vml" xmlns:wp14="http://schemas.microsoft.com/office/word/2010/wordprocessingDrawing" xmlns:wp="http://schemas.openxmlformats.org/drawingml/2006/wordprocessingDrawing" xmlns:w10="urn:schemas-microsoft-com:office:word" xmlns:w="http://schemas.openxmlformats.org/wordprocessingml/2006/main" xmlns:w14="http://schemas.microsoft.com/office/word/2010/wordml" xmlns:w15="http://schemas.microsoft.com/office/word/2012/wordml" xmlns:w16cid="http://schemas.microsoft.com/office/word/2016/wordml/cid" xmlns:w16se="http://schemas.microsoft.com/office/word/2015/wordml/symex" xmlns:wpg="http://schemas.microsoft.com/office/word/2010/wordprocessingGroup" xmlns:wpi="http://schemas.microsoft.com/office/word/2010/wordprocessingInk" xmlns:wne="http://schemas.microsoft.com/office/word/2006/wordml" xmlns:wps="http://schemas.microsoft.com/office/word/2010/wordprocessingShape" mc:Ignorable="w14 w15 w16se w16cid wp14">
   <w:body>
     <w:p>
       <w:pPr>
@@ -136,17 +136,18 @@
           <w:sz w:val="20"/>
           <w:szCs w:val="20"/>
         </w:rPr>
-        <w:t>DAI YIRUI</w:t>
-      </w:r>
-      <w:r>
-        <w:rPr>
-          <w:rFonts w:ascii="Times New Roman" w:hAnsi="Times New Roman" w:cs="Times New Roman"/>
+        <w:t xml:space="preserve">DAI YIRUI -1 </w:t>
+      </w:r>
+    </w:p>
+    <w:p>
+      <w:pPr>
+        <w:pStyle w:val="Default"/>
+        <w:rPr>
           <w:color w:val="auto"/>
           <w:sz w:val="20"/>
           <w:szCs w:val="20"/>
         </w:rPr>
-        <w:t xml:space="preserve"> </w:t>
-      </w:r>
+      </w:pPr>
       <w:r>
         <w:rPr>
           <w:rFonts w:ascii="Times New Roman" w:hAnsi="Times New Roman" w:cs="Times New Roman"/>
@@ -154,13 +155,14 @@
           <w:sz w:val="20"/>
           <w:szCs w:val="20"/>
         </w:rPr>
-        <w:t xml:space="preserve">-1 </w:t>
-      </w:r>
-    </w:p>
-    <w:p>
-      <w:pPr>
-        <w:pStyle w:val="Default"/>
-        <w:rPr>
+        <w:t xml:space="preserve">DONG MEIRONG -2 </w:t>
+      </w:r>
+    </w:p>
+    <w:p>
+      <w:pPr>
+        <w:pStyle w:val="Default"/>
+        <w:rPr>
+          <w:rFonts w:ascii="Times New Roman" w:hAnsi="Times New Roman" w:cs="Times New Roman"/>
           <w:color w:val="auto"/>
           <w:sz w:val="20"/>
           <w:szCs w:val="20"/>
@@ -173,17 +175,19 @@
           <w:sz w:val="20"/>
           <w:szCs w:val="20"/>
         </w:rPr>
-        <w:t>DONG MEIRONG</w:t>
-      </w:r>
-      <w:r>
+        <w:t xml:space="preserve">GU LIJIAN-3 </w:t>
+      </w:r>
+    </w:p>
+    <w:p>
+      <w:pPr>
+        <w:pStyle w:val="Default"/>
         <w:rPr>
           <w:rFonts w:ascii="Times New Roman" w:hAnsi="Times New Roman" w:cs="Times New Roman"/>
           <w:color w:val="auto"/>
           <w:sz w:val="20"/>
           <w:szCs w:val="20"/>
         </w:rPr>
-        <w:t xml:space="preserve"> </w:t>
-      </w:r>
+      </w:pPr>
       <w:r>
         <w:rPr>
           <w:rFonts w:ascii="Times New Roman" w:hAnsi="Times New Roman" w:cs="Times New Roman"/>
@@ -191,7 +195,7 @@
           <w:sz w:val="20"/>
           <w:szCs w:val="20"/>
         </w:rPr>
-        <w:t xml:space="preserve">-2 </w:t>
+        <w:t xml:space="preserve">GUO FENG-4 </w:t>
       </w:r>
     </w:p>
     <w:p>
@@ -211,7 +215,7 @@
           <w:sz w:val="20"/>
           <w:szCs w:val="20"/>
         </w:rPr>
-        <w:t>GU LIJIAN</w:t>
+        <w:t>WONG YOKE KEONG</w:t>
       </w:r>
       <w:r>
         <w:rPr>
@@ -220,14 +224,13 @@
           <w:sz w:val="20"/>
           <w:szCs w:val="20"/>
         </w:rPr>
-        <w:t xml:space="preserve">-3 </w:t>
-      </w:r>
-    </w:p>
-    <w:p>
-      <w:pPr>
-        <w:pStyle w:val="Default"/>
-        <w:rPr>
-          <w:rFonts w:ascii="Times New Roman" w:hAnsi="Times New Roman" w:cs="Times New Roman"/>
+        <w:t xml:space="preserve">-5 </w:t>
+      </w:r>
+    </w:p>
+    <w:p>
+      <w:pPr>
+        <w:pStyle w:val="Default"/>
+        <w:rPr>
           <w:color w:val="auto"/>
           <w:sz w:val="20"/>
           <w:szCs w:val="20"/>
@@ -240,64 +243,7 @@
           <w:sz w:val="20"/>
           <w:szCs w:val="20"/>
         </w:rPr>
-        <w:t xml:space="preserve">GUO FENG-4 </w:t>
-      </w:r>
-    </w:p>
-    <w:p>
-      <w:pPr>
-        <w:pStyle w:val="Default"/>
-        <w:rPr>
-          <w:rFonts w:ascii="Times New Roman" w:hAnsi="Times New Roman" w:cs="Times New Roman"/>
-          <w:color w:val="auto"/>
-          <w:sz w:val="20"/>
-          <w:szCs w:val="20"/>
-        </w:rPr>
-      </w:pPr>
-      <w:r>
-        <w:rPr>
-          <w:rFonts w:ascii="Times New Roman" w:hAnsi="Times New Roman" w:cs="Times New Roman"/>
-          <w:color w:val="auto"/>
-          <w:sz w:val="20"/>
-          <w:szCs w:val="20"/>
-        </w:rPr>
-        <w:t>WONG YOKE KEONG</w:t>
-      </w:r>
-      <w:r>
-        <w:rPr>
-          <w:rFonts w:ascii="Times New Roman" w:hAnsi="Times New Roman" w:cs="Times New Roman"/>
-          <w:color w:val="auto"/>
-          <w:sz w:val="20"/>
-          <w:szCs w:val="20"/>
-        </w:rPr>
-        <w:t xml:space="preserve">-5 </w:t>
-      </w:r>
-    </w:p>
-    <w:p>
-      <w:pPr>
-        <w:pStyle w:val="Default"/>
-        <w:rPr>
-          <w:color w:val="auto"/>
-          <w:sz w:val="20"/>
-          <w:szCs w:val="20"/>
-        </w:rPr>
-      </w:pPr>
-      <w:r>
-        <w:rPr>
-          <w:rFonts w:ascii="Times New Roman" w:hAnsi="Times New Roman" w:cs="Times New Roman"/>
-          <w:color w:val="auto"/>
-          <w:sz w:val="20"/>
-          <w:szCs w:val="20"/>
-        </w:rPr>
-        <w:t>ZAHNG LE</w:t>
-      </w:r>
-      <w:r>
-        <w:rPr>
-          <w:rFonts w:ascii="Times New Roman" w:hAnsi="Times New Roman" w:cs="Times New Roman"/>
-          <w:color w:val="auto"/>
-          <w:sz w:val="20"/>
-          <w:szCs w:val="20"/>
-        </w:rPr>
-        <w:t xml:space="preserve">-6 </w:t>
+        <w:t xml:space="preserve">ZAHNG LE-6 </w:t>
       </w:r>
     </w:p>
     <w:p>
@@ -408,16 +354,7 @@
           <w:sz w:val="72"/>
           <w:szCs w:val="72"/>
         </w:rPr>
-        <w:t>Merchant Onboarding System</w:t>
-      </w:r>
-      <w:r>
-        <w:rPr>
-          <w:rFonts w:ascii="Garamond" w:hAnsi="Garamond" w:cs="Garamond"/>
-          <w:color w:val="auto"/>
-          <w:sz w:val="72"/>
-          <w:szCs w:val="72"/>
-        </w:rPr>
-        <w:t xml:space="preserve"> </w:t>
+        <w:t xml:space="preserve">Merchant Onboarding System </w:t>
       </w:r>
       <w:r>
         <w:rPr>
@@ -519,34 +456,7 @@
           <w:sz w:val="22"/>
           <w:szCs w:val="22"/>
         </w:rPr>
-        <w:t>Merchant Onboarding</w:t>
-      </w:r>
-      <w:r>
-        <w:rPr>
-          <w:rFonts w:ascii="Garamond" w:hAnsi="Garamond" w:cs="Garamond"/>
-          <w:color w:val="auto"/>
-          <w:sz w:val="22"/>
-          <w:szCs w:val="22"/>
-        </w:rPr>
-        <w:t xml:space="preserve"> suppo</w:t>
-      </w:r>
-      <w:r>
-        <w:rPr>
-          <w:rFonts w:ascii="Garamond" w:hAnsi="Garamond" w:cs="Garamond"/>
-          <w:color w:val="auto"/>
-          <w:sz w:val="22"/>
-          <w:szCs w:val="22"/>
-        </w:rPr>
-        <w:t>rts the following Web Browsers:</w:t>
-      </w:r>
-      <w:r>
-        <w:rPr>
-          <w:rFonts w:ascii="Garamond" w:hAnsi="Garamond" w:cs="Garamond"/>
-          <w:color w:val="auto"/>
-          <w:sz w:val="22"/>
-          <w:szCs w:val="22"/>
-        </w:rPr>
-        <w:t xml:space="preserve"> </w:t>
+        <w:t xml:space="preserve">Merchant Onboarding supports the following Web Browsers: </w:t>
       </w:r>
     </w:p>
     <w:p>
@@ -1259,27 +1169,7 @@
           <w:sz w:val="22"/>
           <w:szCs w:val="22"/>
         </w:rPr>
-        <w:t xml:space="preserve">import project using </w:t>
-      </w:r>
-      <w:proofErr w:type="spellStart"/>
-      <w:r>
-        <w:rPr>
-          <w:rFonts w:ascii="Garamond" w:hAnsi="Garamond" w:cs="Garamond"/>
-          <w:color w:val="auto"/>
-          <w:sz w:val="22"/>
-          <w:szCs w:val="22"/>
-        </w:rPr>
-        <w:t>git</w:t>
-      </w:r>
-      <w:proofErr w:type="spellEnd"/>
-      <w:r>
-        <w:rPr>
-          <w:rFonts w:ascii="Garamond" w:hAnsi="Garamond" w:cs="Garamond"/>
-          <w:color w:val="auto"/>
-          <w:sz w:val="22"/>
-          <w:szCs w:val="22"/>
-        </w:rPr>
-        <w:t xml:space="preserve"> import from URL:https://github.com/gu-lijian/mr_groupproject.git</w:t>
+        <w:t>import project using git import from URL:https://github.com/gu-lijian/mr_groupproject.git</w:t>
       </w:r>
     </w:p>
     <w:p>
@@ -1519,27 +1409,7 @@
           <w:sz w:val="22"/>
           <w:szCs w:val="22"/>
         </w:rPr>
-        <w:t xml:space="preserve">clone project from </w:t>
-      </w:r>
-      <w:proofErr w:type="spellStart"/>
-      <w:r>
-        <w:rPr>
-          <w:rFonts w:ascii="Garamond" w:hAnsi="Garamond" w:cs="Garamond"/>
-          <w:color w:val="auto"/>
-          <w:sz w:val="22"/>
-          <w:szCs w:val="22"/>
-        </w:rPr>
-        <w:t>git</w:t>
-      </w:r>
-      <w:proofErr w:type="spellEnd"/>
-      <w:r>
-        <w:rPr>
-          <w:rFonts w:ascii="Garamond" w:hAnsi="Garamond" w:cs="Garamond"/>
-          <w:color w:val="auto"/>
-          <w:sz w:val="22"/>
-          <w:szCs w:val="22"/>
-        </w:rPr>
-        <w:t xml:space="preserve"> clone URL:https://github.com/gu-lijian/mr_groupproject_web.git</w:t>
+        <w:t>clone project from git clone URL:https://github.com/gu-lijian/mr_groupproject_web.git</w:t>
       </w:r>
     </w:p>
     <w:p>
@@ -1826,7 +1696,7 @@
           <w:noProof/>
         </w:rPr>
         <w:drawing>
-          <wp:inline distT="0" distB="0" distL="0" distR="0" wp14:anchorId="7F9A237B" wp14:editId="26FF4942">
+          <wp:inline distT="0" distB="0" distL="0" distR="0" wp14:anchorId="2D3CF8B7" wp14:editId="171E4C44">
             <wp:extent cx="5943600" cy="2830195"/>
             <wp:effectExtent l="0" t="0" r="0" b="8255"/>
             <wp:docPr id="1" name="Picture 1"/>
@@ -1989,7 +1859,7 @@
           <w:noProof/>
         </w:rPr>
         <w:drawing>
-          <wp:inline distT="0" distB="0" distL="0" distR="0" wp14:anchorId="0BD9FA0B" wp14:editId="68DFCF84">
+          <wp:inline distT="0" distB="0" distL="0" distR="0" wp14:anchorId="006080A2" wp14:editId="1133759C">
             <wp:extent cx="5943600" cy="3587115"/>
             <wp:effectExtent l="0" t="0" r="0" b="0"/>
             <wp:docPr id="3" name="Picture 3"/>
@@ -2052,7 +1922,7 @@
         </w:rPr>
         <w:lastRenderedPageBreak/>
         <w:drawing>
-          <wp:inline distT="0" distB="0" distL="0" distR="0" wp14:anchorId="6095B86D" wp14:editId="48394BBA">
+          <wp:inline distT="0" distB="0" distL="0" distR="0" wp14:anchorId="7E33A255" wp14:editId="1DE79C16">
             <wp:extent cx="5943600" cy="3149600"/>
             <wp:effectExtent l="0" t="0" r="0" b="0"/>
             <wp:docPr id="2" name="Picture 2"/>
@@ -2144,7 +2014,7 @@
         </w:rPr>
         <w:lastRenderedPageBreak/>
         <w:drawing>
-          <wp:inline distT="0" distB="0" distL="0" distR="0" wp14:anchorId="560DBC8E" wp14:editId="7FB8D1C2">
+          <wp:inline distT="0" distB="0" distL="0" distR="0" wp14:anchorId="595BB1C3" wp14:editId="2DBF6167">
             <wp:extent cx="4019550" cy="4781550"/>
             <wp:effectExtent l="0" t="0" r="0" b="0"/>
             <wp:docPr id="4" name="Picture 4"/>
@@ -2424,7 +2294,7 @@
         </w:rPr>
         <w:lastRenderedPageBreak/>
         <w:drawing>
-          <wp:inline distT="0" distB="0" distL="0" distR="0" wp14:anchorId="5823A82A" wp14:editId="1F96D213">
+          <wp:inline distT="0" distB="0" distL="0" distR="0" wp14:anchorId="220884E9" wp14:editId="3BDFA5FA">
             <wp:extent cx="5438775" cy="4324350"/>
             <wp:effectExtent l="0" t="0" r="9525" b="0"/>
             <wp:docPr id="5" name="Picture 5"/>
@@ -2537,7 +2407,7 @@
         </w:rPr>
         <w:lastRenderedPageBreak/>
         <w:drawing>
-          <wp:inline distT="0" distB="0" distL="0" distR="0" wp14:anchorId="76D8E204" wp14:editId="65A86EC2">
+          <wp:inline distT="0" distB="0" distL="0" distR="0" wp14:anchorId="0DEF3EAA" wp14:editId="2E43C73E">
             <wp:extent cx="5438775" cy="3514725"/>
             <wp:effectExtent l="0" t="0" r="9525" b="9525"/>
             <wp:docPr id="6" name="Picture 6"/>
@@ -2590,7 +2460,7 @@
         </w:rPr>
         <w:lastRenderedPageBreak/>
         <w:drawing>
-          <wp:inline distT="0" distB="0" distL="0" distR="0" wp14:anchorId="38EDB71A" wp14:editId="27CE19A0">
+          <wp:inline distT="0" distB="0" distL="0" distR="0" wp14:anchorId="793F53EF" wp14:editId="0D8403CB">
             <wp:extent cx="4019550" cy="4610100"/>
             <wp:effectExtent l="0" t="0" r="0" b="0"/>
             <wp:docPr id="7" name="Picture 7"/>
@@ -2643,7 +2513,7 @@
         </w:rPr>
         <w:lastRenderedPageBreak/>
         <w:drawing>
-          <wp:inline distT="0" distB="0" distL="0" distR="0" wp14:anchorId="2B148C98" wp14:editId="6C690AEB">
+          <wp:inline distT="0" distB="0" distL="0" distR="0" wp14:anchorId="1C9241EA" wp14:editId="31F76635">
             <wp:extent cx="3857625" cy="4914900"/>
             <wp:effectExtent l="0" t="0" r="9525" b="0"/>
             <wp:docPr id="8" name="Picture 8"/>
@@ -2696,7 +2566,7 @@
         </w:rPr>
         <w:lastRenderedPageBreak/>
         <w:drawing>
-          <wp:inline distT="0" distB="0" distL="0" distR="0" wp14:anchorId="5C068C6E" wp14:editId="7AA6446B">
+          <wp:inline distT="0" distB="0" distL="0" distR="0" wp14:anchorId="7B18BB91" wp14:editId="7EE0B257">
             <wp:extent cx="5429250" cy="3171825"/>
             <wp:effectExtent l="0" t="0" r="0" b="9525"/>
             <wp:docPr id="9" name="Picture 9"/>
@@ -2911,7 +2781,7 @@
     </w:p>
     <w:tbl>
       <w:tblPr>
-        <w:tblW w:w="0" w:type="auto"/>
+        <w:tblW w:w="9821" w:type="dxa"/>
         <w:tblInd w:w="-108" w:type="dxa"/>
         <w:tblBorders>
           <w:top w:val="nil"/>
@@ -2931,12 +2801,6 @@
         <w:gridCol w:w="2456"/>
       </w:tblGrid>
       <w:tr>
-        <w:tblPrEx>
-          <w:tblCellMar>
-            <w:top w:w="0" w:type="dxa"/>
-            <w:bottom w:w="0" w:type="dxa"/>
-          </w:tblCellMar>
-        </w:tblPrEx>
         <w:trPr>
           <w:trHeight w:val="348"/>
         </w:trPr>
@@ -2949,6 +2813,25 @@
             <w:pPr>
               <w:pStyle w:val="Default"/>
               <w:rPr>
+                <w:rFonts w:ascii="Garamond" w:hAnsi="Garamond" w:cs="Garamond"/>
+                <w:sz w:val="22"/>
+                <w:szCs w:val="22"/>
+              </w:rPr>
+            </w:pPr>
+            <w:r>
+              <w:rPr>
+                <w:rFonts w:ascii="Garamond" w:hAnsi="Garamond" w:cs="Garamond"/>
+                <w:sz w:val="22"/>
+                <w:szCs w:val="22"/>
+              </w:rPr>
+              <w:t xml:space="preserve">2.1 </w:t>
+            </w:r>
+          </w:p>
+          <w:p>
+            <w:pPr>
+              <w:pStyle w:val="Default"/>
+              <w:rPr>
+                <w:rFonts w:ascii="Garamond" w:hAnsi="Garamond" w:cs="Garamond"/>
                 <w:sz w:val="22"/>
                 <w:szCs w:val="22"/>
               </w:rPr>
@@ -2957,12 +2840,18 @@
               <w:rPr>
                 <w:rFonts w:ascii="Garamond" w:hAnsi="Garamond" w:cs="Garamond"/>
                 <w:b/>
-                <w:bCs/>
-                <w:color w:val="auto"/>
-                <w:sz w:val="18"/>
-                <w:szCs w:val="18"/>
-              </w:rPr>
-              <w:t xml:space="preserve">2.1 SCENARIO 1 </w:t>
+                <w:sz w:val="22"/>
+                <w:szCs w:val="22"/>
+              </w:rPr>
+              <w:t>SCENARIO 1</w:t>
+            </w:r>
+            <w:r>
+              <w:rPr>
+                <w:rFonts w:ascii="Garamond" w:hAnsi="Garamond" w:cs="Garamond"/>
+                <w:sz w:val="22"/>
+                <w:szCs w:val="22"/>
+              </w:rPr>
+              <w:t xml:space="preserve"> </w:t>
             </w:r>
             <w:r>
               <w:rPr>
@@ -2976,30 +2865,182 @@
         </w:tc>
         <w:tc>
           <w:tcPr>
-            <w:tcW w:w="4910" w:type="dxa"/>
+            <w:tcW w:w="4911" w:type="dxa"/>
             <w:gridSpan w:val="3"/>
           </w:tcPr>
           <w:p>
             <w:pPr>
               <w:pStyle w:val="Default"/>
               <w:rPr>
-                <w:color w:val="auto"/>
-              </w:rPr>
-            </w:pPr>
-            <w:r>
-              <w:rPr>
-                <w:rFonts w:ascii="Garamond" w:hAnsi="Garamond" w:cs="Garamond"/>
-                <w:color w:val="auto"/>
-                <w:sz w:val="22"/>
-                <w:szCs w:val="22"/>
-              </w:rPr>
-              <w:t>&lt;To-Be-Done&gt;</w:t>
-            </w:r>
-          </w:p>
-          <w:p>
-            <w:pPr>
-              <w:pStyle w:val="Default"/>
-              <w:rPr>
+                <w:rFonts w:ascii="Garamond" w:hAnsi="Garamond" w:cs="Garamond"/>
+                <w:sz w:val="22"/>
+                <w:szCs w:val="22"/>
+              </w:rPr>
+            </w:pPr>
+          </w:p>
+          <w:p>
+            <w:pPr>
+              <w:pStyle w:val="Default"/>
+              <w:rPr>
+                <w:rFonts w:ascii="Garamond" w:hAnsi="Garamond" w:cs="Garamond"/>
+                <w:sz w:val="22"/>
+                <w:szCs w:val="22"/>
+              </w:rPr>
+            </w:pPr>
+            <w:r>
+              <w:rPr>
+                <w:rFonts w:ascii="Garamond" w:hAnsi="Garamond" w:cs="Garamond" w:hint="eastAsia"/>
+                <w:sz w:val="22"/>
+                <w:szCs w:val="22"/>
+              </w:rPr>
+              <w:t>T</w:t>
+            </w:r>
+            <w:r>
+              <w:rPr>
+                <w:rFonts w:ascii="Garamond" w:hAnsi="Garamond" w:cs="Garamond"/>
+                <w:sz w:val="22"/>
+                <w:szCs w:val="22"/>
+              </w:rPr>
+              <w:t>here could be 3 types of users/applicants</w:t>
+            </w:r>
+            <w:bookmarkStart w:id="0" w:name="_GoBack"/>
+            <w:bookmarkEnd w:id="0"/>
+          </w:p>
+          <w:p>
+            <w:pPr>
+              <w:pStyle w:val="Default"/>
+              <w:rPr>
+                <w:rFonts w:ascii="Garamond" w:hAnsi="Garamond" w:cs="Garamond"/>
+                <w:sz w:val="22"/>
+                <w:szCs w:val="22"/>
+              </w:rPr>
+            </w:pPr>
+            <w:r>
+              <w:rPr>
+                <w:rFonts w:ascii="Garamond" w:hAnsi="Garamond" w:cs="Garamond"/>
+                <w:sz w:val="22"/>
+                <w:szCs w:val="22"/>
+              </w:rPr>
+              <w:t xml:space="preserve">1. </w:t>
+            </w:r>
+            <w:r>
+              <w:rPr>
+                <w:rFonts w:ascii="Garamond" w:hAnsi="Garamond" w:cs="Garamond" w:hint="eastAsia"/>
+                <w:sz w:val="22"/>
+                <w:szCs w:val="22"/>
+              </w:rPr>
+              <w:t>Comp</w:t>
+            </w:r>
+            <w:r>
+              <w:rPr>
+                <w:rFonts w:ascii="Garamond" w:hAnsi="Garamond" w:cs="Garamond"/>
+                <w:sz w:val="22"/>
+                <w:szCs w:val="22"/>
+              </w:rPr>
+              <w:t xml:space="preserve">anies that have </w:t>
+            </w:r>
+            <w:r>
+              <w:rPr>
+                <w:rFonts w:ascii="Garamond" w:hAnsi="Garamond" w:cs="Garamond"/>
+                <w:sz w:val="22"/>
+                <w:szCs w:val="22"/>
+              </w:rPr>
+              <w:t>not registered</w:t>
+            </w:r>
+            <w:r>
+              <w:rPr>
+                <w:rFonts w:ascii="Garamond" w:hAnsi="Garamond" w:cs="Garamond"/>
+                <w:sz w:val="22"/>
+                <w:szCs w:val="22"/>
+              </w:rPr>
+              <w:t xml:space="preserve"> with ACRA</w:t>
+            </w:r>
+            <w:r>
+              <w:rPr>
+                <w:rFonts w:ascii="Garamond" w:hAnsi="Garamond" w:cs="Garamond"/>
+                <w:sz w:val="22"/>
+                <w:szCs w:val="22"/>
+              </w:rPr>
+              <w:t>. (No valid UEN ID).</w:t>
+            </w:r>
+          </w:p>
+          <w:p>
+            <w:pPr>
+              <w:pStyle w:val="Default"/>
+              <w:rPr>
+                <w:rFonts w:ascii="Garamond" w:hAnsi="Garamond" w:cs="Garamond"/>
+                <w:sz w:val="22"/>
+                <w:szCs w:val="22"/>
+              </w:rPr>
+            </w:pPr>
+            <w:r>
+              <w:rPr>
+                <w:rFonts w:ascii="Garamond" w:hAnsi="Garamond" w:cs="Garamond" w:hint="eastAsia"/>
+                <w:sz w:val="22"/>
+                <w:szCs w:val="22"/>
+              </w:rPr>
+              <w:t>2</w:t>
+            </w:r>
+            <w:r>
+              <w:rPr>
+                <w:rFonts w:ascii="Garamond" w:hAnsi="Garamond" w:cs="Garamond"/>
+                <w:sz w:val="22"/>
+                <w:szCs w:val="22"/>
+              </w:rPr>
+              <w:t>. UEN ID was inaccurate/incomplete.</w:t>
+            </w:r>
+          </w:p>
+          <w:p>
+            <w:pPr>
+              <w:pStyle w:val="Default"/>
+              <w:rPr>
+                <w:rFonts w:ascii="Garamond" w:hAnsi="Garamond" w:cs="Garamond"/>
+                <w:sz w:val="22"/>
+                <w:szCs w:val="22"/>
+              </w:rPr>
+            </w:pPr>
+            <w:r>
+              <w:rPr>
+                <w:rFonts w:ascii="Garamond" w:hAnsi="Garamond" w:cs="Garamond" w:hint="eastAsia"/>
+                <w:sz w:val="22"/>
+                <w:szCs w:val="22"/>
+              </w:rPr>
+              <w:t>3</w:t>
+            </w:r>
+            <w:r>
+              <w:rPr>
+                <w:rFonts w:ascii="Garamond" w:hAnsi="Garamond" w:cs="Garamond"/>
+                <w:sz w:val="22"/>
+                <w:szCs w:val="22"/>
+              </w:rPr>
+              <w:t>. Fraud programs who send random data for the purpose of hacking.</w:t>
+            </w:r>
+          </w:p>
+          <w:p>
+            <w:pPr>
+              <w:pStyle w:val="Default"/>
+              <w:rPr>
+                <w:rFonts w:ascii="Garamond" w:hAnsi="Garamond" w:cs="Garamond"/>
+                <w:sz w:val="22"/>
+                <w:szCs w:val="22"/>
+              </w:rPr>
+            </w:pPr>
+          </w:p>
+          <w:p>
+            <w:pPr>
+              <w:pStyle w:val="Default"/>
+              <w:rPr>
+                <w:rFonts w:ascii="Garamond" w:hAnsi="Garamond" w:cs="Garamond"/>
+                <w:sz w:val="22"/>
+                <w:szCs w:val="22"/>
+              </w:rPr>
+            </w:pPr>
+          </w:p>
+          <w:p>
+            <w:pPr>
+              <w:pStyle w:val="Default"/>
+              <w:rPr>
+                <w:rFonts w:ascii="Garamond" w:hAnsi="Garamond" w:cs="Garamond" w:hint="eastAsia"/>
                 <w:sz w:val="22"/>
                 <w:szCs w:val="22"/>
               </w:rPr>
@@ -3008,12 +3049,6 @@
         </w:tc>
       </w:tr>
       <w:tr>
-        <w:tblPrEx>
-          <w:tblCellMar>
-            <w:top w:w="0" w:type="dxa"/>
-            <w:bottom w:w="0" w:type="dxa"/>
-          </w:tblCellMar>
-        </w:tblPrEx>
         <w:trPr>
           <w:trHeight w:val="1956"/>
         </w:trPr>
@@ -3043,38 +3078,92 @@
         </w:tc>
         <w:tc>
           <w:tcPr>
-            <w:tcW w:w="4910" w:type="dxa"/>
+            <w:tcW w:w="4911" w:type="dxa"/>
             <w:gridSpan w:val="3"/>
           </w:tcPr>
           <w:p>
             <w:pPr>
               <w:pStyle w:val="Default"/>
               <w:rPr>
-                <w:color w:val="auto"/>
-              </w:rPr>
-            </w:pPr>
-          </w:p>
-          <w:p>
-            <w:pPr>
-              <w:pStyle w:val="Default"/>
-              <w:rPr>
-                <w:color w:val="auto"/>
-              </w:rPr>
-            </w:pPr>
-            <w:r>
-              <w:rPr>
-                <w:rFonts w:ascii="Garamond" w:hAnsi="Garamond" w:cs="Garamond"/>
-                <w:color w:val="auto"/>
-                <w:sz w:val="22"/>
-                <w:szCs w:val="22"/>
-              </w:rPr>
-              <w:t>&lt;To-Be-Done&gt;</w:t>
-            </w:r>
-          </w:p>
-          <w:p>
-            <w:pPr>
-              <w:pStyle w:val="Default"/>
-              <w:rPr>
+                <w:rFonts w:ascii="Garamond" w:hAnsi="Garamond" w:cs="Garamond"/>
+                <w:sz w:val="22"/>
+                <w:szCs w:val="22"/>
+              </w:rPr>
+            </w:pPr>
+            <w:r>
+              <w:rPr>
+                <w:rFonts w:ascii="Garamond" w:hAnsi="Garamond" w:cs="Garamond"/>
+                <w:sz w:val="22"/>
+                <w:szCs w:val="22"/>
+              </w:rPr>
+              <w:t>Are we a</w:t>
+            </w:r>
+            <w:r>
+              <w:rPr>
+                <w:rFonts w:ascii="Garamond" w:hAnsi="Garamond" w:cs="Garamond"/>
+                <w:sz w:val="22"/>
+                <w:szCs w:val="22"/>
+              </w:rPr>
+              <w:t xml:space="preserve">ble to </w:t>
+            </w:r>
+            <w:r>
+              <w:rPr>
+                <w:rFonts w:ascii="Garamond" w:hAnsi="Garamond" w:cs="Garamond"/>
+                <w:sz w:val="22"/>
+                <w:szCs w:val="22"/>
+              </w:rPr>
+              <w:t>retrieve basic</w:t>
+            </w:r>
+            <w:r>
+              <w:rPr>
+                <w:rFonts w:ascii="Garamond" w:hAnsi="Garamond" w:cs="Garamond"/>
+                <w:sz w:val="22"/>
+                <w:szCs w:val="22"/>
+              </w:rPr>
+              <w:t xml:space="preserve"> info from ACRA with the UEN?</w:t>
+            </w:r>
+          </w:p>
+          <w:p>
+            <w:pPr>
+              <w:pStyle w:val="Default"/>
+              <w:rPr>
+                <w:rFonts w:ascii="Garamond" w:hAnsi="Garamond" w:cs="Garamond"/>
+                <w:sz w:val="22"/>
+                <w:szCs w:val="22"/>
+              </w:rPr>
+            </w:pPr>
+          </w:p>
+          <w:p>
+            <w:pPr>
+              <w:pStyle w:val="Default"/>
+              <w:rPr>
+                <w:rFonts w:ascii="Garamond" w:hAnsi="Garamond" w:cs="Garamond" w:hint="eastAsia"/>
+                <w:sz w:val="22"/>
+                <w:szCs w:val="22"/>
+              </w:rPr>
+            </w:pPr>
+            <w:r>
+              <w:rPr>
+                <w:rFonts w:ascii="Garamond" w:hAnsi="Garamond" w:cs="Garamond"/>
+                <w:sz w:val="22"/>
+                <w:szCs w:val="22"/>
+              </w:rPr>
+              <w:t>Outcome</w:t>
+            </w:r>
+            <w:r>
+              <w:rPr>
+                <w:rFonts w:ascii="Garamond" w:hAnsi="Garamond" w:cs="Garamond"/>
+                <w:sz w:val="22"/>
+                <w:szCs w:val="22"/>
+              </w:rPr>
+              <w:t>:</w:t>
+            </w:r>
+          </w:p>
+          <w:p>
+            <w:pPr>
+              <w:pStyle w:val="Default"/>
+              <w:rPr>
+                <w:rFonts w:ascii="Garamond" w:hAnsi="Garamond" w:cs="Garamond"/>
                 <w:sz w:val="22"/>
                 <w:szCs w:val="22"/>
               </w:rPr>
@@ -3087,6 +3176,64 @@
               </w:rPr>
               <w:t xml:space="preserve"> </w:t>
             </w:r>
+            <w:r>
+              <w:rPr>
+                <w:rFonts w:ascii="Garamond" w:hAnsi="Garamond" w:cs="Garamond"/>
+                <w:sz w:val="22"/>
+                <w:szCs w:val="22"/>
+              </w:rPr>
+              <w:t xml:space="preserve">If no, </w:t>
+            </w:r>
+            <w:r>
+              <w:rPr>
+                <w:rFonts w:ascii="Garamond" w:hAnsi="Garamond" w:cs="Garamond"/>
+                <w:sz w:val="22"/>
+                <w:szCs w:val="22"/>
+              </w:rPr>
+              <w:t xml:space="preserve">the request is stopped at the web server </w:t>
+            </w:r>
+            <w:r>
+              <w:rPr>
+                <w:rFonts w:ascii="Garamond" w:hAnsi="Garamond" w:cs="Garamond"/>
+                <w:sz w:val="22"/>
+                <w:szCs w:val="22"/>
+              </w:rPr>
+              <w:t>end, blocked</w:t>
+            </w:r>
+            <w:r>
+              <w:rPr>
+                <w:rFonts w:ascii="Garamond" w:hAnsi="Garamond" w:cs="Garamond"/>
+                <w:sz w:val="22"/>
+                <w:szCs w:val="22"/>
+              </w:rPr>
+              <w:t xml:space="preserve"> from reaching KIE engine. T</w:t>
+            </w:r>
+            <w:r>
+              <w:rPr>
+                <w:rFonts w:ascii="Garamond" w:hAnsi="Garamond" w:cs="Garamond"/>
+                <w:sz w:val="22"/>
+                <w:szCs w:val="22"/>
+              </w:rPr>
+              <w:t>he whole onboarding process stopped here</w:t>
+            </w:r>
+            <w:r>
+              <w:rPr>
+                <w:rFonts w:ascii="Garamond" w:hAnsi="Garamond" w:cs="Garamond"/>
+                <w:sz w:val="22"/>
+                <w:szCs w:val="22"/>
+              </w:rPr>
+              <w:t>.</w:t>
+            </w:r>
+          </w:p>
+          <w:p>
+            <w:pPr>
+              <w:pStyle w:val="Default"/>
+              <w:rPr>
+                <w:rFonts w:ascii="Garamond" w:hAnsi="Garamond" w:cs="Garamond"/>
+                <w:sz w:val="22"/>
+                <w:szCs w:val="22"/>
+              </w:rPr>
+            </w:pPr>
           </w:p>
           <w:p>
             <w:pPr>
@@ -3100,12 +3247,6 @@
         </w:tc>
       </w:tr>
       <w:tr>
-        <w:tblPrEx>
-          <w:tblCellMar>
-            <w:top w:w="0" w:type="dxa"/>
-            <w:bottom w:w="0" w:type="dxa"/>
-          </w:tblCellMar>
-        </w:tblPrEx>
         <w:trPr>
           <w:trHeight w:val="224"/>
         </w:trPr>
@@ -3122,18 +3263,1102 @@
                 <w:szCs w:val="22"/>
               </w:rPr>
             </w:pPr>
-            <w:bookmarkStart w:id="0" w:name="_GoBack"/>
-            <w:bookmarkEnd w:id="0"/>
           </w:p>
         </w:tc>
       </w:tr>
       <w:tr>
-        <w:tblPrEx>
-          <w:tblCellMar>
-            <w:top w:w="0" w:type="dxa"/>
-            <w:bottom w:w="0" w:type="dxa"/>
-          </w:tblCellMar>
-        </w:tblPrEx>
+        <w:trPr>
+          <w:trHeight w:val="348"/>
+        </w:trPr>
+        <w:tc>
+          <w:tcPr>
+            <w:tcW w:w="4910" w:type="dxa"/>
+            <w:gridSpan w:val="3"/>
+          </w:tcPr>
+          <w:p>
+            <w:pPr>
+              <w:pStyle w:val="Default"/>
+              <w:rPr>
+                <w:rFonts w:ascii="Garamond" w:hAnsi="Garamond" w:cs="Garamond"/>
+                <w:sz w:val="22"/>
+                <w:szCs w:val="22"/>
+              </w:rPr>
+            </w:pPr>
+            <w:r>
+              <w:rPr>
+                <w:rFonts w:ascii="Garamond" w:hAnsi="Garamond" w:cs="Garamond"/>
+                <w:b/>
+                <w:sz w:val="22"/>
+                <w:szCs w:val="22"/>
+              </w:rPr>
+              <w:t xml:space="preserve">SCENARIO </w:t>
+            </w:r>
+            <w:r>
+              <w:rPr>
+                <w:rFonts w:ascii="Garamond" w:hAnsi="Garamond" w:cs="Garamond"/>
+                <w:b/>
+                <w:sz w:val="22"/>
+                <w:szCs w:val="22"/>
+              </w:rPr>
+              <w:t>2</w:t>
+            </w:r>
+            <w:r>
+              <w:rPr>
+                <w:rFonts w:ascii="Garamond" w:hAnsi="Garamond" w:cs="Garamond"/>
+                <w:sz w:val="22"/>
+                <w:szCs w:val="22"/>
+              </w:rPr>
+              <w:t xml:space="preserve"> </w:t>
+            </w:r>
+            <w:r>
+              <w:rPr>
+                <w:rFonts w:ascii="Garamond" w:hAnsi="Garamond" w:cs="Garamond"/>
+                <w:sz w:val="22"/>
+                <w:szCs w:val="22"/>
+              </w:rPr>
+              <w:t xml:space="preserve">Characteristic of user (Standard Case) </w:t>
+            </w:r>
+          </w:p>
+        </w:tc>
+        <w:tc>
+          <w:tcPr>
+            <w:tcW w:w="4911" w:type="dxa"/>
+            <w:gridSpan w:val="3"/>
+          </w:tcPr>
+          <w:p>
+            <w:pPr>
+              <w:pStyle w:val="Default"/>
+              <w:rPr>
+                <w:rFonts w:ascii="Garamond" w:hAnsi="Garamond" w:cs="Garamond"/>
+                <w:sz w:val="22"/>
+                <w:szCs w:val="22"/>
+              </w:rPr>
+            </w:pPr>
+            <w:r>
+              <w:rPr>
+                <w:rFonts w:ascii="Garamond" w:hAnsi="Garamond" w:cs="Garamond" w:hint="eastAsia"/>
+                <w:sz w:val="22"/>
+                <w:szCs w:val="22"/>
+              </w:rPr>
+              <w:t>Comp</w:t>
+            </w:r>
+            <w:r>
+              <w:rPr>
+                <w:rFonts w:ascii="Garamond" w:hAnsi="Garamond" w:cs="Garamond"/>
+                <w:sz w:val="22"/>
+                <w:szCs w:val="22"/>
+              </w:rPr>
+              <w:t xml:space="preserve">anies </w:t>
+            </w:r>
+            <w:r>
+              <w:rPr>
+                <w:rFonts w:ascii="Garamond" w:hAnsi="Garamond" w:cs="Garamond"/>
+                <w:sz w:val="22"/>
+                <w:szCs w:val="22"/>
+              </w:rPr>
+              <w:t>who have proper</w:t>
+            </w:r>
+            <w:r>
+              <w:rPr>
+                <w:rFonts w:ascii="Garamond" w:hAnsi="Garamond" w:cs="Garamond"/>
+                <w:sz w:val="22"/>
+                <w:szCs w:val="22"/>
+              </w:rPr>
+              <w:t xml:space="preserve"> regist</w:t>
+            </w:r>
+            <w:r>
+              <w:rPr>
+                <w:rFonts w:ascii="Garamond" w:hAnsi="Garamond" w:cs="Garamond"/>
+                <w:sz w:val="22"/>
+                <w:szCs w:val="22"/>
+              </w:rPr>
+              <w:t>ration</w:t>
+            </w:r>
+            <w:r>
+              <w:rPr>
+                <w:rFonts w:ascii="Garamond" w:hAnsi="Garamond" w:cs="Garamond"/>
+                <w:sz w:val="22"/>
+                <w:szCs w:val="22"/>
+              </w:rPr>
+              <w:t xml:space="preserve"> with ACRA</w:t>
+            </w:r>
+            <w:r>
+              <w:rPr>
+                <w:rFonts w:ascii="Garamond" w:hAnsi="Garamond" w:cs="Garamond"/>
+                <w:sz w:val="22"/>
+                <w:szCs w:val="22"/>
+              </w:rPr>
+              <w:t xml:space="preserve">, but has incomplete background </w:t>
+            </w:r>
+            <w:r>
+              <w:rPr>
+                <w:rFonts w:ascii="Garamond" w:hAnsi="Garamond" w:cs="Garamond"/>
+                <w:sz w:val="22"/>
+                <w:szCs w:val="22"/>
+              </w:rPr>
+              <w:t>information.</w:t>
+            </w:r>
+          </w:p>
+          <w:p>
+            <w:pPr>
+              <w:pStyle w:val="Default"/>
+              <w:rPr>
+                <w:rFonts w:ascii="Garamond" w:hAnsi="Garamond" w:cs="Garamond"/>
+                <w:sz w:val="22"/>
+                <w:szCs w:val="22"/>
+              </w:rPr>
+            </w:pPr>
+          </w:p>
+          <w:p>
+            <w:pPr>
+              <w:pStyle w:val="Default"/>
+              <w:rPr>
+                <w:rFonts w:ascii="Garamond" w:hAnsi="Garamond" w:cs="Garamond"/>
+                <w:sz w:val="22"/>
+                <w:szCs w:val="22"/>
+              </w:rPr>
+            </w:pPr>
+          </w:p>
+          <w:p>
+            <w:pPr>
+              <w:pStyle w:val="Default"/>
+              <w:rPr>
+                <w:rFonts w:ascii="Garamond" w:hAnsi="Garamond" w:cs="Garamond" w:hint="eastAsia"/>
+                <w:sz w:val="22"/>
+                <w:szCs w:val="22"/>
+              </w:rPr>
+            </w:pPr>
+          </w:p>
+        </w:tc>
+      </w:tr>
+      <w:tr>
+        <w:trPr>
+          <w:trHeight w:val="1956"/>
+        </w:trPr>
+        <w:tc>
+          <w:tcPr>
+            <w:tcW w:w="4910" w:type="dxa"/>
+            <w:gridSpan w:val="3"/>
+          </w:tcPr>
+          <w:p>
+            <w:pPr>
+              <w:pStyle w:val="Default"/>
+              <w:rPr>
+                <w:rFonts w:ascii="Garamond" w:hAnsi="Garamond" w:cs="Garamond"/>
+                <w:sz w:val="22"/>
+                <w:szCs w:val="22"/>
+              </w:rPr>
+            </w:pPr>
+            <w:r>
+              <w:rPr>
+                <w:rFonts w:ascii="Garamond" w:hAnsi="Garamond" w:cs="Garamond"/>
+                <w:sz w:val="22"/>
+                <w:szCs w:val="22"/>
+              </w:rPr>
+              <w:t xml:space="preserve">Questions: </w:t>
+            </w:r>
+          </w:p>
+        </w:tc>
+        <w:tc>
+          <w:tcPr>
+            <w:tcW w:w="4911" w:type="dxa"/>
+            <w:gridSpan w:val="3"/>
+          </w:tcPr>
+          <w:p>
+            <w:pPr>
+              <w:pStyle w:val="Default"/>
+              <w:rPr>
+                <w:rFonts w:ascii="Garamond" w:hAnsi="Garamond" w:cs="Garamond"/>
+                <w:sz w:val="22"/>
+                <w:szCs w:val="22"/>
+              </w:rPr>
+            </w:pPr>
+            <w:r>
+              <w:rPr>
+                <w:rFonts w:ascii="Garamond" w:hAnsi="Garamond" w:cs="Garamond" w:hint="eastAsia"/>
+                <w:sz w:val="22"/>
+                <w:szCs w:val="22"/>
+              </w:rPr>
+              <w:t>I</w:t>
+            </w:r>
+            <w:r>
+              <w:rPr>
+                <w:rFonts w:ascii="Garamond" w:hAnsi="Garamond" w:cs="Garamond"/>
+                <w:sz w:val="22"/>
+                <w:szCs w:val="22"/>
+              </w:rPr>
+              <w:t>s the company able to provide</w:t>
+            </w:r>
+            <w:r>
+              <w:rPr>
+                <w:rFonts w:ascii="Garamond" w:hAnsi="Garamond" w:cs="Garamond"/>
+                <w:sz w:val="22"/>
+                <w:szCs w:val="22"/>
+              </w:rPr>
+              <w:t xml:space="preserve"> all</w:t>
+            </w:r>
+            <w:r>
+              <w:rPr>
+                <w:rFonts w:ascii="Garamond" w:hAnsi="Garamond" w:cs="Garamond"/>
+                <w:sz w:val="22"/>
+                <w:szCs w:val="22"/>
+              </w:rPr>
+              <w:t xml:space="preserve"> 3 categories of information?</w:t>
+            </w:r>
+          </w:p>
+          <w:p>
+            <w:pPr>
+              <w:pStyle w:val="Default"/>
+              <w:numPr>
+                <w:ilvl w:val="0"/>
+                <w:numId w:val="4"/>
+              </w:numPr>
+              <w:rPr>
+                <w:rFonts w:ascii="Garamond" w:hAnsi="Garamond" w:cs="Garamond"/>
+                <w:sz w:val="22"/>
+                <w:szCs w:val="22"/>
+              </w:rPr>
+            </w:pPr>
+            <w:r>
+              <w:rPr>
+                <w:rFonts w:ascii="Garamond" w:hAnsi="Garamond" w:cs="Garamond"/>
+                <w:sz w:val="22"/>
+                <w:szCs w:val="22"/>
+              </w:rPr>
+              <w:t>Financial info</w:t>
+            </w:r>
+          </w:p>
+          <w:p>
+            <w:pPr>
+              <w:pStyle w:val="Default"/>
+              <w:numPr>
+                <w:ilvl w:val="0"/>
+                <w:numId w:val="4"/>
+              </w:numPr>
+              <w:rPr>
+                <w:rFonts w:ascii="Garamond" w:hAnsi="Garamond" w:cs="Garamond"/>
+                <w:sz w:val="22"/>
+                <w:szCs w:val="22"/>
+              </w:rPr>
+            </w:pPr>
+            <w:r>
+              <w:rPr>
+                <w:rFonts w:ascii="Garamond" w:hAnsi="Garamond" w:cs="Garamond"/>
+                <w:sz w:val="22"/>
+                <w:szCs w:val="22"/>
+              </w:rPr>
+              <w:t>Operational info</w:t>
+            </w:r>
+          </w:p>
+          <w:p>
+            <w:pPr>
+              <w:pStyle w:val="Default"/>
+              <w:numPr>
+                <w:ilvl w:val="0"/>
+                <w:numId w:val="4"/>
+              </w:numPr>
+              <w:rPr>
+                <w:rFonts w:ascii="Garamond" w:hAnsi="Garamond" w:cs="Garamond"/>
+                <w:sz w:val="22"/>
+                <w:szCs w:val="22"/>
+              </w:rPr>
+            </w:pPr>
+            <w:r>
+              <w:rPr>
+                <w:rFonts w:ascii="Garamond" w:hAnsi="Garamond" w:cs="Garamond"/>
+                <w:sz w:val="22"/>
+                <w:szCs w:val="22"/>
+              </w:rPr>
+              <w:t xml:space="preserve"> Creditability Info</w:t>
+            </w:r>
+          </w:p>
+          <w:p>
+            <w:pPr>
+              <w:pStyle w:val="Default"/>
+              <w:rPr>
+                <w:rFonts w:ascii="Garamond" w:hAnsi="Garamond" w:cs="Garamond"/>
+                <w:sz w:val="22"/>
+                <w:szCs w:val="22"/>
+              </w:rPr>
+            </w:pPr>
+          </w:p>
+          <w:p>
+            <w:pPr>
+              <w:pStyle w:val="Default"/>
+              <w:rPr>
+                <w:rFonts w:ascii="Garamond" w:hAnsi="Garamond" w:cs="Garamond" w:hint="eastAsia"/>
+                <w:sz w:val="22"/>
+                <w:szCs w:val="22"/>
+              </w:rPr>
+            </w:pPr>
+            <w:r>
+              <w:rPr>
+                <w:rFonts w:ascii="Garamond" w:hAnsi="Garamond" w:cs="Garamond"/>
+                <w:sz w:val="22"/>
+                <w:szCs w:val="22"/>
+              </w:rPr>
+              <w:t>Outcome:</w:t>
+            </w:r>
+          </w:p>
+          <w:p>
+            <w:pPr>
+              <w:pStyle w:val="Default"/>
+              <w:rPr>
+                <w:rFonts w:ascii="Garamond" w:hAnsi="Garamond" w:cs="Garamond"/>
+                <w:sz w:val="22"/>
+                <w:szCs w:val="22"/>
+              </w:rPr>
+            </w:pPr>
+            <w:r>
+              <w:rPr>
+                <w:rFonts w:ascii="Garamond" w:hAnsi="Garamond" w:cs="Garamond"/>
+                <w:sz w:val="22"/>
+                <w:szCs w:val="22"/>
+              </w:rPr>
+              <w:t>I</w:t>
+            </w:r>
+            <w:r>
+              <w:rPr>
+                <w:rFonts w:ascii="Garamond" w:hAnsi="Garamond" w:cs="Garamond" w:hint="eastAsia"/>
+                <w:sz w:val="22"/>
+                <w:szCs w:val="22"/>
+              </w:rPr>
+              <w:t>f</w:t>
+            </w:r>
+            <w:r>
+              <w:rPr>
+                <w:rFonts w:ascii="Garamond" w:hAnsi="Garamond" w:cs="Garamond"/>
+                <w:sz w:val="22"/>
+                <w:szCs w:val="22"/>
+              </w:rPr>
+              <w:t xml:space="preserve"> </w:t>
+            </w:r>
+            <w:r>
+              <w:rPr>
+                <w:rFonts w:ascii="Garamond" w:hAnsi="Garamond" w:cs="Garamond" w:hint="eastAsia"/>
+                <w:sz w:val="22"/>
+                <w:szCs w:val="22"/>
+              </w:rPr>
+              <w:t>n</w:t>
+            </w:r>
+            <w:r>
+              <w:rPr>
+                <w:rFonts w:ascii="Garamond" w:hAnsi="Garamond" w:cs="Garamond"/>
+                <w:sz w:val="22"/>
+                <w:szCs w:val="22"/>
+              </w:rPr>
+              <w:t>o, it is highly likely the application will be rejected.</w:t>
+            </w:r>
+          </w:p>
+          <w:p>
+            <w:pPr>
+              <w:pStyle w:val="Default"/>
+              <w:rPr>
+                <w:rFonts w:ascii="Garamond" w:hAnsi="Garamond" w:cs="Garamond"/>
+                <w:sz w:val="22"/>
+                <w:szCs w:val="22"/>
+              </w:rPr>
+            </w:pPr>
+          </w:p>
+          <w:p>
+            <w:pPr>
+              <w:pStyle w:val="Default"/>
+              <w:rPr>
+                <w:rFonts w:ascii="Garamond" w:hAnsi="Garamond" w:cs="Garamond" w:hint="eastAsia"/>
+                <w:sz w:val="22"/>
+                <w:szCs w:val="22"/>
+              </w:rPr>
+            </w:pPr>
+          </w:p>
+          <w:p>
+            <w:pPr>
+              <w:pStyle w:val="Default"/>
+              <w:rPr>
+                <w:sz w:val="22"/>
+                <w:szCs w:val="22"/>
+              </w:rPr>
+            </w:pPr>
+          </w:p>
+        </w:tc>
+      </w:tr>
+      <w:tr>
+        <w:trPr>
+          <w:trHeight w:val="348"/>
+        </w:trPr>
+        <w:tc>
+          <w:tcPr>
+            <w:tcW w:w="4910" w:type="dxa"/>
+            <w:gridSpan w:val="3"/>
+          </w:tcPr>
+          <w:p>
+            <w:pPr>
+              <w:pStyle w:val="Default"/>
+              <w:rPr>
+                <w:rFonts w:ascii="Garamond" w:hAnsi="Garamond" w:cs="Garamond"/>
+                <w:sz w:val="22"/>
+                <w:szCs w:val="22"/>
+              </w:rPr>
+            </w:pPr>
+            <w:r>
+              <w:rPr>
+                <w:rFonts w:ascii="Garamond" w:hAnsi="Garamond" w:cs="Garamond"/>
+                <w:b/>
+                <w:sz w:val="22"/>
+                <w:szCs w:val="22"/>
+              </w:rPr>
+              <w:t>SCENARIO</w:t>
+            </w:r>
+            <w:r>
+              <w:rPr>
+                <w:rFonts w:ascii="Garamond" w:hAnsi="Garamond" w:cs="Garamond"/>
+                <w:b/>
+                <w:sz w:val="22"/>
+                <w:szCs w:val="22"/>
+              </w:rPr>
+              <w:t xml:space="preserve"> 3</w:t>
+            </w:r>
+            <w:r>
+              <w:rPr>
+                <w:rFonts w:ascii="Garamond" w:hAnsi="Garamond" w:cs="Garamond"/>
+                <w:sz w:val="22"/>
+                <w:szCs w:val="22"/>
+              </w:rPr>
+              <w:t xml:space="preserve"> </w:t>
+            </w:r>
+            <w:r>
+              <w:rPr>
+                <w:rFonts w:ascii="Garamond" w:hAnsi="Garamond" w:cs="Garamond"/>
+                <w:sz w:val="22"/>
+                <w:szCs w:val="22"/>
+              </w:rPr>
+              <w:t xml:space="preserve">Characteristic of user (Standard Case) </w:t>
+            </w:r>
+          </w:p>
+        </w:tc>
+        <w:tc>
+          <w:tcPr>
+            <w:tcW w:w="4911" w:type="dxa"/>
+            <w:gridSpan w:val="3"/>
+          </w:tcPr>
+          <w:p>
+            <w:pPr>
+              <w:pStyle w:val="Default"/>
+              <w:rPr>
+                <w:rFonts w:ascii="Garamond" w:hAnsi="Garamond" w:cs="Garamond"/>
+                <w:sz w:val="22"/>
+                <w:szCs w:val="22"/>
+              </w:rPr>
+            </w:pPr>
+            <w:r>
+              <w:rPr>
+                <w:rFonts w:ascii="Garamond" w:hAnsi="Garamond" w:cs="Garamond" w:hint="eastAsia"/>
+                <w:sz w:val="22"/>
+                <w:szCs w:val="22"/>
+              </w:rPr>
+              <w:t>Comp</w:t>
+            </w:r>
+            <w:r>
+              <w:rPr>
+                <w:rFonts w:ascii="Garamond" w:hAnsi="Garamond" w:cs="Garamond"/>
+                <w:sz w:val="22"/>
+                <w:szCs w:val="22"/>
+              </w:rPr>
+              <w:t xml:space="preserve">anies </w:t>
+            </w:r>
+            <w:r>
+              <w:rPr>
+                <w:rFonts w:ascii="Garamond" w:hAnsi="Garamond" w:cs="Garamond"/>
+                <w:sz w:val="22"/>
+                <w:szCs w:val="22"/>
+              </w:rPr>
+              <w:t>who have proper</w:t>
+            </w:r>
+            <w:r>
+              <w:rPr>
+                <w:rFonts w:ascii="Garamond" w:hAnsi="Garamond" w:cs="Garamond"/>
+                <w:sz w:val="22"/>
+                <w:szCs w:val="22"/>
+              </w:rPr>
+              <w:t xml:space="preserve"> regist</w:t>
+            </w:r>
+            <w:r>
+              <w:rPr>
+                <w:rFonts w:ascii="Garamond" w:hAnsi="Garamond" w:cs="Garamond"/>
+                <w:sz w:val="22"/>
+                <w:szCs w:val="22"/>
+              </w:rPr>
+              <w:t>ration</w:t>
+            </w:r>
+            <w:r>
+              <w:rPr>
+                <w:rFonts w:ascii="Garamond" w:hAnsi="Garamond" w:cs="Garamond"/>
+                <w:sz w:val="22"/>
+                <w:szCs w:val="22"/>
+              </w:rPr>
+              <w:t xml:space="preserve"> with ACRA</w:t>
+            </w:r>
+            <w:r>
+              <w:rPr>
+                <w:rFonts w:ascii="Garamond" w:hAnsi="Garamond" w:cs="Garamond"/>
+                <w:sz w:val="22"/>
+                <w:szCs w:val="22"/>
+              </w:rPr>
+              <w:t xml:space="preserve">, </w:t>
+            </w:r>
+            <w:r>
+              <w:rPr>
+                <w:rFonts w:ascii="Garamond" w:hAnsi="Garamond" w:cs="Garamond"/>
+                <w:sz w:val="22"/>
+                <w:szCs w:val="22"/>
+              </w:rPr>
+              <w:t xml:space="preserve">provide all the required information, but have some serious/suspicious issue in some of the key </w:t>
+            </w:r>
+            <w:r>
+              <w:rPr>
+                <w:rFonts w:ascii="Garamond" w:hAnsi="Garamond" w:cs="Garamond"/>
+                <w:sz w:val="22"/>
+                <w:szCs w:val="22"/>
+              </w:rPr>
+              <w:t>information.</w:t>
+            </w:r>
+          </w:p>
+          <w:p>
+            <w:pPr>
+              <w:pStyle w:val="Default"/>
+              <w:rPr>
+                <w:rFonts w:ascii="Garamond" w:hAnsi="Garamond" w:cs="Garamond"/>
+                <w:sz w:val="22"/>
+                <w:szCs w:val="22"/>
+              </w:rPr>
+            </w:pPr>
+          </w:p>
+          <w:p>
+            <w:pPr>
+              <w:pStyle w:val="Default"/>
+              <w:rPr>
+                <w:rFonts w:ascii="Garamond" w:hAnsi="Garamond" w:cs="Garamond"/>
+                <w:sz w:val="22"/>
+                <w:szCs w:val="22"/>
+              </w:rPr>
+            </w:pPr>
+          </w:p>
+          <w:p>
+            <w:pPr>
+              <w:pStyle w:val="Default"/>
+              <w:rPr>
+                <w:rFonts w:ascii="Garamond" w:hAnsi="Garamond" w:cs="Garamond" w:hint="eastAsia"/>
+                <w:sz w:val="22"/>
+                <w:szCs w:val="22"/>
+              </w:rPr>
+            </w:pPr>
+          </w:p>
+        </w:tc>
+      </w:tr>
+      <w:tr>
+        <w:trPr>
+          <w:trHeight w:val="1956"/>
+        </w:trPr>
+        <w:tc>
+          <w:tcPr>
+            <w:tcW w:w="4910" w:type="dxa"/>
+            <w:gridSpan w:val="3"/>
+          </w:tcPr>
+          <w:p>
+            <w:pPr>
+              <w:pStyle w:val="Default"/>
+              <w:rPr>
+                <w:rFonts w:ascii="Garamond" w:hAnsi="Garamond" w:cs="Garamond"/>
+                <w:sz w:val="22"/>
+                <w:szCs w:val="22"/>
+              </w:rPr>
+            </w:pPr>
+            <w:r>
+              <w:rPr>
+                <w:rFonts w:ascii="Garamond" w:hAnsi="Garamond" w:cs="Garamond"/>
+                <w:sz w:val="22"/>
+                <w:szCs w:val="22"/>
+              </w:rPr>
+              <w:lastRenderedPageBreak/>
+              <w:t xml:space="preserve">Questions: </w:t>
+            </w:r>
+          </w:p>
+        </w:tc>
+        <w:tc>
+          <w:tcPr>
+            <w:tcW w:w="4911" w:type="dxa"/>
+            <w:gridSpan w:val="3"/>
+          </w:tcPr>
+          <w:p>
+            <w:pPr>
+              <w:pStyle w:val="Default"/>
+              <w:rPr>
+                <w:rFonts w:ascii="Garamond" w:hAnsi="Garamond" w:cs="Garamond"/>
+                <w:sz w:val="22"/>
+                <w:szCs w:val="22"/>
+              </w:rPr>
+            </w:pPr>
+            <w:r>
+              <w:rPr>
+                <w:rFonts w:ascii="Garamond" w:hAnsi="Garamond" w:cs="Garamond"/>
+                <w:sz w:val="22"/>
+                <w:szCs w:val="22"/>
+              </w:rPr>
+              <w:t xml:space="preserve">Does this company have </w:t>
+            </w:r>
+            <w:r>
+              <w:rPr>
+                <w:rFonts w:ascii="Garamond" w:hAnsi="Garamond" w:cs="Garamond"/>
+                <w:sz w:val="22"/>
+                <w:szCs w:val="22"/>
+              </w:rPr>
+              <w:t>major</w:t>
+            </w:r>
+            <w:r>
+              <w:rPr>
+                <w:rFonts w:ascii="Garamond" w:hAnsi="Garamond" w:cs="Garamond"/>
+                <w:sz w:val="22"/>
+                <w:szCs w:val="22"/>
+              </w:rPr>
+              <w:t xml:space="preserve"> issue in </w:t>
+            </w:r>
+            <w:r>
+              <w:rPr>
+                <w:rFonts w:ascii="Garamond" w:hAnsi="Garamond" w:cs="Garamond"/>
+                <w:sz w:val="22"/>
+                <w:szCs w:val="22"/>
+              </w:rPr>
+              <w:t>any of the</w:t>
+            </w:r>
+            <w:r>
+              <w:rPr>
+                <w:rFonts w:ascii="Garamond" w:hAnsi="Garamond" w:cs="Garamond"/>
+                <w:sz w:val="22"/>
+                <w:szCs w:val="22"/>
+              </w:rPr>
+              <w:t xml:space="preserve"> key indicators?</w:t>
+            </w:r>
+          </w:p>
+          <w:p>
+            <w:pPr>
+              <w:pStyle w:val="Default"/>
+              <w:rPr>
+                <w:rFonts w:ascii="Garamond" w:hAnsi="Garamond" w:cs="Garamond"/>
+                <w:sz w:val="22"/>
+                <w:szCs w:val="22"/>
+              </w:rPr>
+            </w:pPr>
+          </w:p>
+          <w:p>
+            <w:pPr>
+              <w:pStyle w:val="Default"/>
+              <w:rPr>
+                <w:rFonts w:ascii="Garamond" w:hAnsi="Garamond" w:cs="Garamond"/>
+                <w:sz w:val="22"/>
+                <w:szCs w:val="22"/>
+              </w:rPr>
+            </w:pPr>
+          </w:p>
+          <w:p>
+            <w:pPr>
+              <w:pStyle w:val="Default"/>
+              <w:rPr>
+                <w:rFonts w:ascii="Garamond" w:hAnsi="Garamond" w:cs="Garamond" w:hint="eastAsia"/>
+                <w:sz w:val="22"/>
+                <w:szCs w:val="22"/>
+              </w:rPr>
+            </w:pPr>
+            <w:r>
+              <w:rPr>
+                <w:rFonts w:ascii="Garamond" w:hAnsi="Garamond" w:cs="Garamond" w:hint="eastAsia"/>
+                <w:sz w:val="22"/>
+                <w:szCs w:val="22"/>
+              </w:rPr>
+              <w:t>O</w:t>
+            </w:r>
+            <w:r>
+              <w:rPr>
+                <w:rFonts w:ascii="Garamond" w:hAnsi="Garamond" w:cs="Garamond"/>
+                <w:sz w:val="22"/>
+                <w:szCs w:val="22"/>
+              </w:rPr>
+              <w:t>utcome:</w:t>
+            </w:r>
+          </w:p>
+          <w:p>
+            <w:pPr>
+              <w:pStyle w:val="Default"/>
+              <w:rPr>
+                <w:rFonts w:ascii="Garamond" w:hAnsi="Garamond" w:cs="Garamond"/>
+                <w:sz w:val="22"/>
+                <w:szCs w:val="22"/>
+              </w:rPr>
+            </w:pPr>
+            <w:r>
+              <w:rPr>
+                <w:rFonts w:ascii="Garamond" w:hAnsi="Garamond" w:cs="Garamond" w:hint="eastAsia"/>
+                <w:sz w:val="22"/>
+                <w:szCs w:val="22"/>
+              </w:rPr>
+              <w:t>E</w:t>
+            </w:r>
+            <w:r>
+              <w:rPr>
+                <w:rFonts w:ascii="Garamond" w:hAnsi="Garamond" w:cs="Garamond"/>
+                <w:sz w:val="22"/>
+                <w:szCs w:val="22"/>
+              </w:rPr>
+              <w:t xml:space="preserve">ach indicator will be evaluated with certain weightage, and the overall weighted calculation with all the key values, unhealthy/suspicious </w:t>
+            </w:r>
+            <w:r>
+              <w:rPr>
+                <w:rFonts w:ascii="Garamond" w:hAnsi="Garamond" w:cs="Garamond"/>
+                <w:sz w:val="22"/>
+                <w:szCs w:val="22"/>
+              </w:rPr>
+              <w:t>figures would result in the application getting rejected.</w:t>
+            </w:r>
+          </w:p>
+          <w:p>
+            <w:pPr>
+              <w:pStyle w:val="Default"/>
+              <w:rPr>
+                <w:rFonts w:ascii="Garamond" w:hAnsi="Garamond" w:cs="Garamond" w:hint="eastAsia"/>
+                <w:sz w:val="22"/>
+                <w:szCs w:val="22"/>
+              </w:rPr>
+            </w:pPr>
+          </w:p>
+          <w:p>
+            <w:pPr>
+              <w:pStyle w:val="Default"/>
+              <w:rPr>
+                <w:sz w:val="22"/>
+                <w:szCs w:val="22"/>
+              </w:rPr>
+            </w:pPr>
+          </w:p>
+        </w:tc>
+      </w:tr>
+      <w:tr>
+        <w:trPr>
+          <w:trHeight w:val="348"/>
+        </w:trPr>
+        <w:tc>
+          <w:tcPr>
+            <w:tcW w:w="4910" w:type="dxa"/>
+            <w:gridSpan w:val="3"/>
+          </w:tcPr>
+          <w:p>
+            <w:pPr>
+              <w:pStyle w:val="Default"/>
+              <w:rPr>
+                <w:rFonts w:ascii="Garamond" w:hAnsi="Garamond" w:cs="Garamond"/>
+                <w:sz w:val="22"/>
+                <w:szCs w:val="22"/>
+              </w:rPr>
+            </w:pPr>
+            <w:r>
+              <w:rPr>
+                <w:rFonts w:ascii="Garamond" w:hAnsi="Garamond" w:cs="Garamond"/>
+                <w:b/>
+                <w:sz w:val="22"/>
+                <w:szCs w:val="22"/>
+              </w:rPr>
+              <w:t xml:space="preserve">SCENARIO </w:t>
+            </w:r>
+            <w:r>
+              <w:rPr>
+                <w:rFonts w:ascii="Garamond" w:hAnsi="Garamond" w:cs="Garamond"/>
+                <w:b/>
+                <w:sz w:val="22"/>
+                <w:szCs w:val="22"/>
+              </w:rPr>
+              <w:t>4</w:t>
+            </w:r>
+            <w:r>
+              <w:rPr>
+                <w:rFonts w:ascii="Garamond" w:hAnsi="Garamond" w:cs="Garamond"/>
+                <w:sz w:val="22"/>
+                <w:szCs w:val="22"/>
+              </w:rPr>
+              <w:t xml:space="preserve"> </w:t>
+            </w:r>
+            <w:r>
+              <w:rPr>
+                <w:rFonts w:ascii="Garamond" w:hAnsi="Garamond" w:cs="Garamond"/>
+                <w:sz w:val="22"/>
+                <w:szCs w:val="22"/>
+              </w:rPr>
+              <w:t xml:space="preserve">Characteristic of user (Standard Case) </w:t>
+            </w:r>
+          </w:p>
+        </w:tc>
+        <w:tc>
+          <w:tcPr>
+            <w:tcW w:w="4911" w:type="dxa"/>
+            <w:gridSpan w:val="3"/>
+          </w:tcPr>
+          <w:p>
+            <w:pPr>
+              <w:pStyle w:val="Default"/>
+              <w:rPr>
+                <w:rFonts w:ascii="Garamond" w:hAnsi="Garamond" w:cs="Garamond"/>
+                <w:sz w:val="22"/>
+                <w:szCs w:val="22"/>
+              </w:rPr>
+            </w:pPr>
+            <w:r>
+              <w:rPr>
+                <w:rFonts w:ascii="Garamond" w:hAnsi="Garamond" w:cs="Garamond" w:hint="eastAsia"/>
+                <w:sz w:val="22"/>
+                <w:szCs w:val="22"/>
+              </w:rPr>
+              <w:t>Comp</w:t>
+            </w:r>
+            <w:r>
+              <w:rPr>
+                <w:rFonts w:ascii="Garamond" w:hAnsi="Garamond" w:cs="Garamond"/>
+                <w:sz w:val="22"/>
+                <w:szCs w:val="22"/>
+              </w:rPr>
+              <w:t xml:space="preserve">anies </w:t>
+            </w:r>
+            <w:r>
+              <w:rPr>
+                <w:rFonts w:ascii="Garamond" w:hAnsi="Garamond" w:cs="Garamond"/>
+                <w:sz w:val="22"/>
+                <w:szCs w:val="22"/>
+              </w:rPr>
+              <w:t>who are eligible for onboarding.</w:t>
+            </w:r>
+          </w:p>
+          <w:p>
+            <w:pPr>
+              <w:pStyle w:val="Default"/>
+              <w:rPr>
+                <w:rFonts w:ascii="Garamond" w:hAnsi="Garamond" w:cs="Garamond"/>
+                <w:sz w:val="22"/>
+                <w:szCs w:val="22"/>
+              </w:rPr>
+            </w:pPr>
+          </w:p>
+          <w:p>
+            <w:pPr>
+              <w:pStyle w:val="Default"/>
+              <w:rPr>
+                <w:rFonts w:ascii="Garamond" w:hAnsi="Garamond" w:cs="Garamond"/>
+                <w:sz w:val="22"/>
+                <w:szCs w:val="22"/>
+              </w:rPr>
+            </w:pPr>
+          </w:p>
+          <w:p>
+            <w:pPr>
+              <w:pStyle w:val="Default"/>
+              <w:rPr>
+                <w:rFonts w:ascii="Garamond" w:hAnsi="Garamond" w:cs="Garamond" w:hint="eastAsia"/>
+                <w:sz w:val="22"/>
+                <w:szCs w:val="22"/>
+              </w:rPr>
+            </w:pPr>
+          </w:p>
+        </w:tc>
+      </w:tr>
+      <w:tr>
+        <w:trPr>
+          <w:trHeight w:val="1956"/>
+        </w:trPr>
+        <w:tc>
+          <w:tcPr>
+            <w:tcW w:w="4910" w:type="dxa"/>
+            <w:gridSpan w:val="3"/>
+          </w:tcPr>
+          <w:p>
+            <w:pPr>
+              <w:pStyle w:val="Default"/>
+              <w:rPr>
+                <w:rFonts w:ascii="Garamond" w:hAnsi="Garamond" w:cs="Garamond"/>
+                <w:sz w:val="22"/>
+                <w:szCs w:val="22"/>
+              </w:rPr>
+            </w:pPr>
+            <w:r>
+              <w:rPr>
+                <w:rFonts w:ascii="Garamond" w:hAnsi="Garamond" w:cs="Garamond"/>
+                <w:sz w:val="22"/>
+                <w:szCs w:val="22"/>
+              </w:rPr>
+              <w:t xml:space="preserve">Questions: </w:t>
+            </w:r>
+          </w:p>
+        </w:tc>
+        <w:tc>
+          <w:tcPr>
+            <w:tcW w:w="4911" w:type="dxa"/>
+            <w:gridSpan w:val="3"/>
+          </w:tcPr>
+          <w:p>
+            <w:pPr>
+              <w:pStyle w:val="Default"/>
+              <w:rPr>
+                <w:rFonts w:ascii="Garamond" w:hAnsi="Garamond" w:cs="Garamond"/>
+                <w:sz w:val="22"/>
+                <w:szCs w:val="22"/>
+              </w:rPr>
+            </w:pPr>
+            <w:r>
+              <w:rPr>
+                <w:rFonts w:ascii="Garamond" w:hAnsi="Garamond" w:cs="Garamond"/>
+                <w:sz w:val="22"/>
+                <w:szCs w:val="22"/>
+              </w:rPr>
+              <w:t xml:space="preserve">Does this company </w:t>
+            </w:r>
+            <w:r>
+              <w:rPr>
+                <w:rFonts w:ascii="Garamond" w:hAnsi="Garamond" w:cs="Garamond"/>
+                <w:sz w:val="22"/>
+                <w:szCs w:val="22"/>
+              </w:rPr>
+              <w:t xml:space="preserve">receive </w:t>
+            </w:r>
+            <w:r>
+              <w:rPr>
+                <w:rFonts w:ascii="Garamond" w:hAnsi="Garamond" w:cs="Garamond"/>
+                <w:sz w:val="22"/>
+                <w:szCs w:val="22"/>
+              </w:rPr>
+              <w:t>quick</w:t>
+            </w:r>
+            <w:r>
+              <w:rPr>
+                <w:rFonts w:ascii="Garamond" w:hAnsi="Garamond" w:cs="Garamond"/>
+                <w:sz w:val="22"/>
+                <w:szCs w:val="22"/>
+              </w:rPr>
+              <w:t xml:space="preserve"> feedback regarding their application?</w:t>
+            </w:r>
+          </w:p>
+          <w:p>
+            <w:pPr>
+              <w:pStyle w:val="Default"/>
+              <w:rPr>
+                <w:rFonts w:ascii="Garamond" w:hAnsi="Garamond" w:cs="Garamond"/>
+                <w:sz w:val="22"/>
+                <w:szCs w:val="22"/>
+              </w:rPr>
+            </w:pPr>
+          </w:p>
+          <w:p>
+            <w:pPr>
+              <w:pStyle w:val="Default"/>
+              <w:rPr>
+                <w:rFonts w:ascii="Garamond" w:hAnsi="Garamond" w:cs="Garamond"/>
+                <w:sz w:val="22"/>
+                <w:szCs w:val="22"/>
+              </w:rPr>
+            </w:pPr>
+          </w:p>
+          <w:p>
+            <w:pPr>
+              <w:pStyle w:val="Default"/>
+              <w:rPr>
+                <w:rFonts w:ascii="Garamond" w:hAnsi="Garamond" w:cs="Garamond"/>
+                <w:sz w:val="22"/>
+                <w:szCs w:val="22"/>
+              </w:rPr>
+            </w:pPr>
+            <w:r>
+              <w:rPr>
+                <w:rFonts w:ascii="Garamond" w:hAnsi="Garamond" w:cs="Garamond" w:hint="eastAsia"/>
+                <w:sz w:val="22"/>
+                <w:szCs w:val="22"/>
+              </w:rPr>
+              <w:t>O</w:t>
+            </w:r>
+            <w:r>
+              <w:rPr>
+                <w:rFonts w:ascii="Garamond" w:hAnsi="Garamond" w:cs="Garamond"/>
+                <w:sz w:val="22"/>
+                <w:szCs w:val="22"/>
+              </w:rPr>
+              <w:t>utcome:</w:t>
+            </w:r>
+          </w:p>
+          <w:p>
+            <w:pPr>
+              <w:pStyle w:val="Default"/>
+              <w:rPr>
+                <w:rFonts w:ascii="Garamond" w:hAnsi="Garamond" w:cs="Garamond"/>
+                <w:sz w:val="22"/>
+                <w:szCs w:val="22"/>
+              </w:rPr>
+            </w:pPr>
+            <w:r>
+              <w:rPr>
+                <w:rFonts w:ascii="Garamond" w:hAnsi="Garamond" w:cs="Garamond" w:hint="eastAsia"/>
+                <w:sz w:val="22"/>
+                <w:szCs w:val="22"/>
+              </w:rPr>
+              <w:t>I</w:t>
+            </w:r>
+            <w:r>
+              <w:rPr>
+                <w:rFonts w:ascii="Garamond" w:hAnsi="Garamond" w:cs="Garamond"/>
+                <w:sz w:val="22"/>
+                <w:szCs w:val="22"/>
+              </w:rPr>
+              <w:t>f the 3 type of data entered by the company is correct and the decision table rules have shown the positive result. The final approver (human) will be notified immediately.</w:t>
+            </w:r>
+          </w:p>
+          <w:p>
+            <w:pPr>
+              <w:pStyle w:val="Default"/>
+              <w:rPr>
+                <w:rFonts w:ascii="Garamond" w:hAnsi="Garamond" w:cs="Garamond"/>
+                <w:sz w:val="22"/>
+                <w:szCs w:val="22"/>
+              </w:rPr>
+            </w:pPr>
+          </w:p>
+          <w:p>
+            <w:pPr>
+              <w:pStyle w:val="Default"/>
+              <w:rPr>
+                <w:rFonts w:ascii="Garamond" w:hAnsi="Garamond" w:cs="Garamond" w:hint="eastAsia"/>
+                <w:sz w:val="22"/>
+                <w:szCs w:val="22"/>
+              </w:rPr>
+            </w:pPr>
+            <w:r>
+              <w:rPr>
+                <w:rFonts w:ascii="Garamond" w:hAnsi="Garamond" w:cs="Garamond" w:hint="eastAsia"/>
+                <w:sz w:val="22"/>
+                <w:szCs w:val="22"/>
+              </w:rPr>
+              <w:t>O</w:t>
+            </w:r>
+            <w:r>
+              <w:rPr>
+                <w:rFonts w:ascii="Garamond" w:hAnsi="Garamond" w:cs="Garamond"/>
+                <w:sz w:val="22"/>
+                <w:szCs w:val="22"/>
+              </w:rPr>
+              <w:t>n the human task screen, a few simple clicks will complete the whole application process and applicant company will receive the notification.</w:t>
+            </w:r>
+          </w:p>
+          <w:p>
+            <w:pPr>
+              <w:pStyle w:val="Default"/>
+              <w:rPr>
+                <w:sz w:val="22"/>
+                <w:szCs w:val="22"/>
+              </w:rPr>
+            </w:pPr>
+          </w:p>
+        </w:tc>
+      </w:tr>
+      <w:tr>
         <w:trPr>
           <w:trHeight w:val="225"/>
         </w:trPr>
@@ -3185,7 +4410,7 @@
         </w:tc>
         <w:tc>
           <w:tcPr>
-            <w:tcW w:w="2455" w:type="dxa"/>
+            <w:tcW w:w="2456" w:type="dxa"/>
           </w:tcPr>
           <w:p>
             <w:pPr>
@@ -3200,12 +4425,6 @@
         </w:tc>
       </w:tr>
       <w:tr>
-        <w:tblPrEx>
-          <w:tblCellMar>
-            <w:top w:w="0" w:type="dxa"/>
-            <w:bottom w:w="0" w:type="dxa"/>
-          </w:tblCellMar>
-        </w:tblPrEx>
         <w:trPr>
           <w:trHeight w:val="101"/>
         </w:trPr>
@@ -3243,7 +4462,7 @@
         </w:tc>
         <w:tc>
           <w:tcPr>
-            <w:tcW w:w="3273" w:type="dxa"/>
+            <w:tcW w:w="3275" w:type="dxa"/>
             <w:gridSpan w:val="2"/>
           </w:tcPr>
           <w:p>
@@ -3259,12 +4478,6 @@
         </w:tc>
       </w:tr>
       <w:tr>
-        <w:tblPrEx>
-          <w:tblCellMar>
-            <w:top w:w="0" w:type="dxa"/>
-            <w:bottom w:w="0" w:type="dxa"/>
-          </w:tblCellMar>
-        </w:tblPrEx>
         <w:trPr>
           <w:trHeight w:val="80"/>
         </w:trPr>
@@ -3302,7 +4515,7 @@
         </w:tc>
         <w:tc>
           <w:tcPr>
-            <w:tcW w:w="3273" w:type="dxa"/>
+            <w:tcW w:w="3275" w:type="dxa"/>
             <w:gridSpan w:val="2"/>
           </w:tcPr>
           <w:p>
@@ -3329,8 +4542,97 @@
 </file>
 
 <file path=word/numbering.xml><?xml version="1.0" encoding="utf-8"?>
-<w:numbering xmlns:wpc="http://schemas.microsoft.com/office/word/2010/wordprocessingCanvas" xmlns:cx="http://schemas.microsoft.com/office/drawing/2014/chartex" xmlns:cx1="http://schemas.microsoft.com/office/drawing/2015/9/8/chartex" xmlns:mc="http://schemas.openxmlformats.org/markup-compatibility/2006" xmlns:o="urn:schemas-microsoft-com:office:office" xmlns:r="http://schemas.openxmlformats.org/officeDocument/2006/relationships" xmlns:m="http://schemas.openxmlformats.org/officeDocument/2006/math" xmlns:v="urn:schemas-microsoft-com:vml" xmlns:wp14="http://schemas.microsoft.com/office/word/2010/wordprocessingDrawing" xmlns:wp="http://schemas.openxmlformats.org/drawingml/2006/wordprocessingDrawing" xmlns:w10="urn:schemas-microsoft-com:office:word" xmlns:w="http://schemas.openxmlformats.org/wordprocessingml/2006/main" xmlns:w14="http://schemas.microsoft.com/office/word/2010/wordml" xmlns:w15="http://schemas.microsoft.com/office/word/2012/wordml" xmlns:w16se="http://schemas.microsoft.com/office/word/2015/wordml/symex" xmlns:wpg="http://schemas.microsoft.com/office/word/2010/wordprocessingGroup" xmlns:wpi="http://schemas.microsoft.com/office/word/2010/wordprocessingInk" xmlns:wne="http://schemas.microsoft.com/office/word/2006/wordml" xmlns:wps="http://schemas.microsoft.com/office/word/2010/wordprocessingShape" mc:Ignorable="w14 w15 w16se wp14">
+<w:numbering xmlns:wpc="http://schemas.microsoft.com/office/word/2010/wordprocessingCanvas" xmlns:cx="http://schemas.microsoft.com/office/drawing/2014/chartex" xmlns:cx1="http://schemas.microsoft.com/office/drawing/2015/9/8/chartex" xmlns:cx2="http://schemas.microsoft.com/office/drawing/2015/10/21/chartex" xmlns:cx3="http://schemas.microsoft.com/office/drawing/2016/5/9/chartex" xmlns:cx4="http://schemas.microsoft.com/office/drawing/2016/5/10/chartex" xmlns:cx5="http://schemas.microsoft.com/office/drawing/2016/5/11/chartex" xmlns:cx6="http://schemas.microsoft.com/office/drawing/2016/5/12/chartex" xmlns:cx7="http://schemas.microsoft.com/office/drawing/2016/5/13/chartex" xmlns:cx8="http://schemas.microsoft.com/office/drawing/2016/5/14/chartex" xmlns:mc="http://schemas.openxmlformats.org/markup-compatibility/2006" xmlns:aink="http://schemas.microsoft.com/office/drawing/2016/ink" xmlns:am3d="http://schemas.microsoft.com/office/drawing/2017/model3d" xmlns:o="urn:schemas-microsoft-com:office:office" xmlns:r="http://schemas.openxmlformats.org/officeDocument/2006/relationships" xmlns:m="http://schemas.openxmlformats.org/officeDocument/2006/math" xmlns:v="urn:schemas-microsoft-com:vml" xmlns:wp14="http://schemas.microsoft.com/office/word/2010/wordprocessingDrawing" xmlns:wp="http://schemas.openxmlformats.org/drawingml/2006/wordprocessingDrawing" xmlns:w10="urn:schemas-microsoft-com:office:word" xmlns:w="http://schemas.openxmlformats.org/wordprocessingml/2006/main" xmlns:w14="http://schemas.microsoft.com/office/word/2010/wordml" xmlns:w15="http://schemas.microsoft.com/office/word/2012/wordml" xmlns:w16cid="http://schemas.microsoft.com/office/word/2016/wordml/cid" xmlns:w16se="http://schemas.microsoft.com/office/word/2015/wordml/symex" xmlns:wpg="http://schemas.microsoft.com/office/word/2010/wordprocessingGroup" xmlns:wpi="http://schemas.microsoft.com/office/word/2010/wordprocessingInk" xmlns:wne="http://schemas.microsoft.com/office/word/2006/wordml" xmlns:wps="http://schemas.microsoft.com/office/word/2010/wordprocessingShape" mc:Ignorable="w14 w15 w16se w16cid wp14">
   <w:abstractNum w:abstractNumId="0" w15:restartNumberingAfterBreak="0">
+    <w:nsid w:val="02941764"/>
+    <w:multiLevelType w:val="hybridMultilevel"/>
+    <w:tmpl w:val="C91A6084"/>
+    <w:lvl w:ilvl="0" w:tplc="B868F202">
+      <w:start w:val="1"/>
+      <w:numFmt w:val="decimal"/>
+      <w:lvlText w:val="%1."/>
+      <w:lvlJc w:val="left"/>
+      <w:pPr>
+        <w:ind w:left="360" w:hanging="360"/>
+      </w:pPr>
+      <w:rPr>
+        <w:rFonts w:hint="default"/>
+      </w:rPr>
+    </w:lvl>
+    <w:lvl w:ilvl="1" w:tplc="04090019" w:tentative="1">
+      <w:start w:val="1"/>
+      <w:numFmt w:val="lowerLetter"/>
+      <w:lvlText w:val="%2)"/>
+      <w:lvlJc w:val="left"/>
+      <w:pPr>
+        <w:ind w:left="840" w:hanging="420"/>
+      </w:pPr>
+    </w:lvl>
+    <w:lvl w:ilvl="2" w:tplc="0409001B" w:tentative="1">
+      <w:start w:val="1"/>
+      <w:numFmt w:val="lowerRoman"/>
+      <w:lvlText w:val="%3."/>
+      <w:lvlJc w:val="right"/>
+      <w:pPr>
+        <w:ind w:left="1260" w:hanging="420"/>
+      </w:pPr>
+    </w:lvl>
+    <w:lvl w:ilvl="3" w:tplc="0409000F" w:tentative="1">
+      <w:start w:val="1"/>
+      <w:numFmt w:val="decimal"/>
+      <w:lvlText w:val="%4."/>
+      <w:lvlJc w:val="left"/>
+      <w:pPr>
+        <w:ind w:left="1680" w:hanging="420"/>
+      </w:pPr>
+    </w:lvl>
+    <w:lvl w:ilvl="4" w:tplc="04090019" w:tentative="1">
+      <w:start w:val="1"/>
+      <w:numFmt w:val="lowerLetter"/>
+      <w:lvlText w:val="%5)"/>
+      <w:lvlJc w:val="left"/>
+      <w:pPr>
+        <w:ind w:left="2100" w:hanging="420"/>
+      </w:pPr>
+    </w:lvl>
+    <w:lvl w:ilvl="5" w:tplc="0409001B" w:tentative="1">
+      <w:start w:val="1"/>
+      <w:numFmt w:val="lowerRoman"/>
+      <w:lvlText w:val="%6."/>
+      <w:lvlJc w:val="right"/>
+      <w:pPr>
+        <w:ind w:left="2520" w:hanging="420"/>
+      </w:pPr>
+    </w:lvl>
+    <w:lvl w:ilvl="6" w:tplc="0409000F" w:tentative="1">
+      <w:start w:val="1"/>
+      <w:numFmt w:val="decimal"/>
+      <w:lvlText w:val="%7."/>
+      <w:lvlJc w:val="left"/>
+      <w:pPr>
+        <w:ind w:left="2940" w:hanging="420"/>
+      </w:pPr>
+    </w:lvl>
+    <w:lvl w:ilvl="7" w:tplc="04090019" w:tentative="1">
+      <w:start w:val="1"/>
+      <w:numFmt w:val="lowerLetter"/>
+      <w:lvlText w:val="%8)"/>
+      <w:lvlJc w:val="left"/>
+      <w:pPr>
+        <w:ind w:left="3360" w:hanging="420"/>
+      </w:pPr>
+    </w:lvl>
+    <w:lvl w:ilvl="8" w:tplc="0409001B" w:tentative="1">
+      <w:start w:val="1"/>
+      <w:numFmt w:val="lowerRoman"/>
+      <w:lvlText w:val="%9."/>
+      <w:lvlJc w:val="right"/>
+      <w:pPr>
+        <w:ind w:left="3780" w:hanging="420"/>
+      </w:pPr>
+    </w:lvl>
+  </w:abstractNum>
+  <w:abstractNum w:abstractNumId="1" w15:restartNumberingAfterBreak="0">
     <w:nsid w:val="4A1A032C"/>
     <w:multiLevelType w:val="hybridMultilevel"/>
     <w:tmpl w:val="AFC494C6"/>
@@ -3443,7 +4745,7 @@
       </w:rPr>
     </w:lvl>
   </w:abstractNum>
-  <w:abstractNum w:abstractNumId="1" w15:restartNumberingAfterBreak="0">
+  <w:abstractNum w:abstractNumId="2" w15:restartNumberingAfterBreak="0">
     <w:nsid w:val="4CFE7E74"/>
     <w:multiLevelType w:val="hybridMultilevel"/>
     <w:tmpl w:val="D91A65EE"/>
@@ -3556,7 +4858,7 @@
       </w:rPr>
     </w:lvl>
   </w:abstractNum>
-  <w:abstractNum w:abstractNumId="2" w15:restartNumberingAfterBreak="0">
+  <w:abstractNum w:abstractNumId="3" w15:restartNumberingAfterBreak="0">
     <w:nsid w:val="7A1D795A"/>
     <w:multiLevelType w:val="hybridMultilevel"/>
     <w:tmpl w:val="99BC37B6"/>
@@ -3670,19 +4972,22 @@
     </w:lvl>
   </w:abstractNum>
   <w:num w:numId="1">
-    <w:abstractNumId w:val="0"/>
+    <w:abstractNumId w:val="1"/>
   </w:num>
   <w:num w:numId="2">
+    <w:abstractNumId w:val="3"/>
+  </w:num>
+  <w:num w:numId="3">
     <w:abstractNumId w:val="2"/>
   </w:num>
-  <w:num w:numId="3">
-    <w:abstractNumId w:val="1"/>
+  <w:num w:numId="4">
+    <w:abstractNumId w:val="0"/>
   </w:num>
 </w:numbering>
 </file>
 
 <file path=word/styles.xml><?xml version="1.0" encoding="utf-8"?>
-<w:styles xmlns:mc="http://schemas.openxmlformats.org/markup-compatibility/2006" xmlns:r="http://schemas.openxmlformats.org/officeDocument/2006/relationships" xmlns:w="http://schemas.openxmlformats.org/wordprocessingml/2006/main" xmlns:w14="http://schemas.microsoft.com/office/word/2010/wordml" xmlns:w15="http://schemas.microsoft.com/office/word/2012/wordml" xmlns:w16se="http://schemas.microsoft.com/office/word/2015/wordml/symex" mc:Ignorable="w14 w15 w16se">
+<w:styles xmlns:mc="http://schemas.openxmlformats.org/markup-compatibility/2006" xmlns:r="http://schemas.openxmlformats.org/officeDocument/2006/relationships" xmlns:w="http://schemas.openxmlformats.org/wordprocessingml/2006/main" xmlns:w14="http://schemas.microsoft.com/office/word/2010/wordml" xmlns:w15="http://schemas.microsoft.com/office/word/2012/wordml" xmlns:w16cid="http://schemas.microsoft.com/office/word/2016/wordml/cid" xmlns:w16se="http://schemas.microsoft.com/office/word/2015/wordml/symex" mc:Ignorable="w14 w15 w16se w16cid">
   <w:docDefaults>
     <w:rPrDefault>
       <w:rPr>
@@ -3698,7 +5003,7 @@
       </w:pPr>
     </w:pPrDefault>
   </w:docDefaults>
-  <w:latentStyles w:defLockedState="0" w:defUIPriority="99" w:defSemiHidden="0" w:defUnhideWhenUsed="0" w:defQFormat="0" w:count="371">
+  <w:latentStyles w:defLockedState="0" w:defUIPriority="99" w:defSemiHidden="0" w:defUnhideWhenUsed="0" w:defQFormat="0" w:count="375">
     <w:lsdException w:name="Normal" w:uiPriority="0" w:qFormat="1"/>
     <w:lsdException w:name="heading 1" w:uiPriority="9" w:qFormat="1"/>
     <w:lsdException w:name="heading 2" w:semiHidden="1" w:uiPriority="9" w:unhideWhenUsed="1" w:qFormat="1"/>
@@ -3804,7 +5109,6 @@
     <w:lsdException w:name="HTML Sample" w:semiHidden="1" w:unhideWhenUsed="1"/>
     <w:lsdException w:name="HTML Typewriter" w:semiHidden="1" w:unhideWhenUsed="1"/>
     <w:lsdException w:name="HTML Variable" w:semiHidden="1" w:unhideWhenUsed="1"/>
-    <w:lsdException w:name="Normal Table" w:semiHidden="1" w:unhideWhenUsed="1"/>
     <w:lsdException w:name="annotation subject" w:semiHidden="1" w:unhideWhenUsed="1"/>
     <w:lsdException w:name="No List" w:semiHidden="1" w:unhideWhenUsed="1"/>
     <w:lsdException w:name="Outline List 1" w:semiHidden="1" w:unhideWhenUsed="1"/>
@@ -3848,10 +5152,8 @@
     <w:lsdException w:name="Table Elegant" w:semiHidden="1" w:unhideWhenUsed="1"/>
     <w:lsdException w:name="Table Professional" w:semiHidden="1" w:unhideWhenUsed="1"/>
     <w:lsdException w:name="Table Subtle 1" w:semiHidden="1" w:unhideWhenUsed="1"/>
-    <w:lsdException w:name="Table Subtle 2" w:semiHidden="1" w:unhideWhenUsed="1"/>
     <w:lsdException w:name="Table Web 1" w:semiHidden="1" w:unhideWhenUsed="1"/>
     <w:lsdException w:name="Table Web 2" w:semiHidden="1" w:unhideWhenUsed="1"/>
-    <w:lsdException w:name="Table Web 3" w:semiHidden="1" w:unhideWhenUsed="1"/>
     <w:lsdException w:name="Balloon Text" w:semiHidden="1" w:unhideWhenUsed="1"/>
     <w:lsdException w:name="Table Grid" w:uiPriority="39"/>
     <w:lsdException w:name="Table Theme" w:semiHidden="1" w:unhideWhenUsed="1"/>
@@ -4070,6 +5372,10 @@
     <w:lsdException w:name="List Table 5 Dark Accent 6" w:uiPriority="50"/>
     <w:lsdException w:name="List Table 6 Colorful Accent 6" w:uiPriority="51"/>
     <w:lsdException w:name="List Table 7 Colorful Accent 6" w:uiPriority="52"/>
+    <w:lsdException w:name="Mention" w:semiHidden="1" w:unhideWhenUsed="1"/>
+    <w:lsdException w:name="Smart Hyperlink" w:semiHidden="1" w:unhideWhenUsed="1"/>
+    <w:lsdException w:name="Hashtag" w:semiHidden="1" w:unhideWhenUsed="1"/>
+    <w:lsdException w:name="Unresolved Mention" w:semiHidden="1" w:unhideWhenUsed="1"/>
   </w:latentStyles>
   <w:style w:type="paragraph" w:default="1" w:styleId="Normal">
     <w:name w:val="Normal"/>

</xml_diff>